<commit_message>
Att de arquivo para reuniao
</commit_message>
<xml_diff>
--- a/Relatório-cronograma.docx
+++ b/Relatório-cronograma.docx
@@ -320,10 +320,7 @@
               <w:jc w:val="center"/>
             </w:pPr>
             <w:r>
-              <w:t xml:space="preserve">Preço </w:t>
-            </w:r>
-            <w:r>
-              <w:t>Único</w:t>
+              <w:t>Preço Único</w:t>
             </w:r>
           </w:p>
         </w:tc>
@@ -539,8 +536,6 @@
             <w:r>
               <w:t>nF</w:t>
             </w:r>
-            <w:bookmarkStart w:id="0" w:name="_GoBack"/>
-            <w:bookmarkEnd w:id="0"/>
             <w:proofErr w:type="spellEnd"/>
           </w:p>
         </w:tc>
@@ -1250,21 +1245,21 @@
               <w:jc w:val="center"/>
             </w:pPr>
             <w:r>
-              <w:t>01</w:t>
-            </w:r>
-          </w:p>
-        </w:tc>
-        <w:tc>
-          <w:tcPr>
-            <w:tcW w:w="2197" w:type="dxa"/>
-          </w:tcPr>
-          <w:p>
-            <w:pPr>
-              <w:jc w:val="center"/>
-            </w:pPr>
-            <w:r>
-              <w:t>R$ 0,20</w:t>
-            </w:r>
+              <w:t>0</w:t>
+            </w:r>
+            <w:r>
+              <w:t>6*</w:t>
+            </w:r>
+          </w:p>
+        </w:tc>
+        <w:tc>
+          <w:tcPr>
+            <w:tcW w:w="2197" w:type="dxa"/>
+          </w:tcPr>
+          <w:p>
+            <w:pPr>
+              <w:jc w:val="center"/>
+            </w:pPr>
           </w:p>
         </w:tc>
         <w:tc>
@@ -1426,6 +1421,64 @@
             <w:r>
               <w:t>11,50</w:t>
             </w:r>
+          </w:p>
+        </w:tc>
+      </w:tr>
+      <w:tr>
+        <w:tc>
+          <w:tcPr>
+            <w:tcW w:w="891" w:type="dxa"/>
+          </w:tcPr>
+          <w:p>
+            <w:pPr>
+              <w:jc w:val="center"/>
+            </w:pPr>
+            <w:r>
+              <w:t>18</w:t>
+            </w:r>
+          </w:p>
+        </w:tc>
+        <w:tc>
+          <w:tcPr>
+            <w:tcW w:w="3089" w:type="dxa"/>
+          </w:tcPr>
+          <w:p>
+            <w:r>
+              <w:t>BD 329</w:t>
+            </w:r>
+          </w:p>
+        </w:tc>
+        <w:tc>
+          <w:tcPr>
+            <w:tcW w:w="1544" w:type="dxa"/>
+          </w:tcPr>
+          <w:p>
+            <w:pPr>
+              <w:jc w:val="center"/>
+            </w:pPr>
+            <w:r>
+              <w:t>02</w:t>
+            </w:r>
+          </w:p>
+        </w:tc>
+        <w:tc>
+          <w:tcPr>
+            <w:tcW w:w="2197" w:type="dxa"/>
+          </w:tcPr>
+          <w:p>
+            <w:pPr>
+              <w:jc w:val="center"/>
+            </w:pPr>
+          </w:p>
+        </w:tc>
+        <w:tc>
+          <w:tcPr>
+            <w:tcW w:w="2197" w:type="dxa"/>
+          </w:tcPr>
+          <w:p>
+            <w:pPr>
+              <w:jc w:val="center"/>
+            </w:pPr>
           </w:p>
         </w:tc>
       </w:tr>
@@ -1463,14 +1516,14 @@
               <w:jc w:val="center"/>
             </w:pPr>
             <w:r>
-              <w:t>R$</w:t>
-            </w:r>
-            <w:r>
-              <w:t xml:space="preserve"> </w:t>
+              <w:t xml:space="preserve">R$ </w:t>
             </w:r>
             <w:r>
               <w:t>6,90</w:t>
             </w:r>
+            <w:r>
+              <w:t>*</w:t>
+            </w:r>
           </w:p>
         </w:tc>
         <w:tc>
@@ -1492,12 +1545,14 @@
             </w:r>
             <w:r>
               <w:t>0</w:t>
+            </w:r>
+            <w:r>
+              <w:t>*</w:t>
             </w:r>
           </w:p>
         </w:tc>
       </w:tr>
     </w:tbl>
-    <w:p/>
     <w:p/>
     <w:p/>
     <w:p/>
@@ -1771,6 +1826,10 @@
       </w:tr>
     </w:tbl>
     <w:p/>
+    <w:p>
+      <w:bookmarkStart w:id="0" w:name="_GoBack"/>
+      <w:bookmarkEnd w:id="0"/>
+    </w:p>
     <w:sectPr>
       <w:pgSz w:w="11906" w:h="16838"/>
       <w:pgMar w:top="720" w:right="720" w:bottom="720" w:left="720" w:header="708" w:footer="708" w:gutter="0"/>
@@ -2510,7 +2569,7 @@
 </file>
 
 <file path=customXml/itemProps1.xml><?xml version="1.0" encoding="utf-8"?>
-<ds:datastoreItem xmlns:ds="http://schemas.openxmlformats.org/officeDocument/2006/customXml" ds:itemID="{A54FCDE0-9DC2-48E3-AE6E-E2C5D22C143E}">
+<ds:datastoreItem xmlns:ds="http://schemas.openxmlformats.org/officeDocument/2006/customXml" ds:itemID="{31A6D599-113F-4ED9-8803-EAE92C31CEEF}">
   <ds:schemaRefs>
     <ds:schemaRef ds:uri="http://schemas.openxmlformats.org/officeDocument/2006/bibliography"/>
   </ds:schemaRefs>

</xml_diff>